<commit_message>
end of phase1 activity 1
</commit_message>
<xml_diff>
--- a/Phase 1/Activity 1/Documents/Phase 1 pre-implementation Q.docx
+++ b/Phase 1/Activity 1/Documents/Phase 1 pre-implementation Q.docx
@@ -1,6 +1,6 @@
 
 <file path=word/document.xml><?xml version="1.0" encoding="utf-8"?>
-<w:document xmlns:wpc="http://schemas.microsoft.com/office/word/2010/wordprocessingCanvas" xmlns:mo="http://schemas.microsoft.com/office/mac/office/2008/main" xmlns:mc="http://schemas.openxmlformats.org/markup-compatibility/2006" xmlns:mv="urn:schemas-microsoft-com:mac:vml" xmlns:o="urn:schemas-microsoft-com:office:office" xmlns:r="http://schemas.openxmlformats.org/officeDocument/2006/relationships" xmlns:m="http://schemas.openxmlformats.org/officeDocument/2006/math" xmlns:v="urn:schemas-microsoft-com:vml" xmlns:wp14="http://schemas.microsoft.com/office/word/2010/wordprocessingDrawing" xmlns:wp="http://schemas.openxmlformats.org/drawingml/2006/wordprocessingDrawing" xmlns:w10="urn:schemas-microsoft-com:office:word" xmlns:w="http://schemas.openxmlformats.org/wordprocessingml/2006/main" xmlns:w14="http://schemas.microsoft.com/office/word/2010/wordml" xmlns:wpg="http://schemas.microsoft.com/office/word/2010/wordprocessingGroup" xmlns:wpi="http://schemas.microsoft.com/office/word/2010/wordprocessingInk" xmlns:wne="http://schemas.microsoft.com/office/word/2006/wordml" xmlns:wps="http://schemas.microsoft.com/office/word/2010/wordprocessingShape" mc:Ignorable="w14 wp14">
+<w:document xmlns:ve="http://schemas.openxmlformats.org/markup-compatibility/2006" xmlns:o="urn:schemas-microsoft-com:office:office" xmlns:r="http://schemas.openxmlformats.org/officeDocument/2006/relationships" xmlns:m="http://schemas.openxmlformats.org/officeDocument/2006/math" xmlns:v="urn:schemas-microsoft-com:vml" xmlns:wp="http://schemas.openxmlformats.org/drawingml/2006/wordprocessingDrawing" xmlns:w10="urn:schemas-microsoft-com:office:word" xmlns:w="http://schemas.openxmlformats.org/wordprocessingml/2006/main" xmlns:wne="http://schemas.microsoft.com/office/word/2006/wordml">
   <w:body>
     <w:p>
       <w:pPr>
@@ -24,7 +24,19 @@
         <w:rPr>
           <w:b w:val="0"/>
         </w:rPr>
-        <w:t>Volunteer # ___________</w:t>
+        <w:t>Volunteer # ___</w:t>
+      </w:r>
+      <w:r>
+        <w:rPr>
+          <w:b w:val="0"/>
+        </w:rPr>
+        <w:t>003</w:t>
+      </w:r>
+      <w:r>
+        <w:rPr>
+          <w:b w:val="0"/>
+        </w:rPr>
+        <w:t>________</w:t>
       </w:r>
       <w:bookmarkEnd w:id="1"/>
     </w:p>
@@ -52,9 +64,21 @@
           <w:ilvl w:val="0"/>
           <w:numId w:val="4"/>
         </w:numPr>
+        <w:rPr>
+          <w:highlight w:val="yellow"/>
+        </w:rPr>
       </w:pPr>
       <w:r>
         <w:t xml:space="preserve">From scale 1-5, how would you rank the existing applications for code tangling (1 means fully tangled and 5 means two are totally independent)? </w:t>
+      </w:r>
+      <w:r>
+        <w:t xml:space="preserve">    </w:t>
+      </w:r>
+      <w:r>
+        <w:rPr>
+          <w:highlight w:val="yellow"/>
+        </w:rPr>
+        <w:t>3</w:t>
       </w:r>
     </w:p>
     <w:p>
@@ -86,6 +110,12 @@
       <w:r>
         <w:t xml:space="preserve">From scale 1-5, how would you rank the existing applications for code scattering (1 means fully scattered in all classes and 5 means no scattering)? </w:t>
       </w:r>
+      <w:r>
+        <w:rPr>
+          <w:highlight w:val="yellow"/>
+        </w:rPr>
+        <w:t>3</w:t>
+      </w:r>
     </w:p>
     <w:p>
       <w:pPr>
@@ -148,8 +178,14 @@
           <w:ilvl w:val="0"/>
           <w:numId w:val="5"/>
         </w:numPr>
-      </w:pPr>
-      <w:r>
+        <w:rPr>
+          <w:highlight w:val="yellow"/>
+        </w:rPr>
+      </w:pPr>
+      <w:r>
+        <w:rPr>
+          <w:highlight w:val="yellow"/>
+        </w:rPr>
         <w:t>Somewhat different</w:t>
       </w:r>
     </w:p>
@@ -234,8 +270,14 @@
           <w:ilvl w:val="0"/>
           <w:numId w:val="6"/>
         </w:numPr>
-      </w:pPr>
-      <w:r>
+        <w:rPr>
+          <w:highlight w:val="yellow"/>
+        </w:rPr>
+      </w:pPr>
+      <w:r>
+        <w:rPr>
+          <w:highlight w:val="yellow"/>
+        </w:rPr>
         <w:t>No different</w:t>
       </w:r>
     </w:p>
@@ -258,7 +300,15 @@
         </w:numPr>
       </w:pPr>
       <w:r>
-        <w:t>If the original application of WeatherStationSimulator were implemented using connect-oriented communications, would your changes have been?</w:t>
+        <w:t xml:space="preserve">If the original application of </w:t>
+      </w:r>
+      <w:proofErr w:type="spellStart"/>
+      <w:r>
+        <w:t>WeatherStationSimulator</w:t>
+      </w:r>
+      <w:proofErr w:type="spellEnd"/>
+      <w:r>
+        <w:t xml:space="preserve"> were implemented using connect-oriented communications, would your changes have been?</w:t>
       </w:r>
     </w:p>
     <w:p>
@@ -292,9 +342,21 @@
           <w:ilvl w:val="0"/>
           <w:numId w:val="7"/>
         </w:numPr>
-      </w:pPr>
-      <w:r>
+        <w:rPr>
+          <w:highlight w:val="yellow"/>
+        </w:rPr>
+      </w:pPr>
+      <w:r>
+        <w:rPr>
+          <w:highlight w:val="yellow"/>
+        </w:rPr>
         <w:t>A little different</w:t>
+      </w:r>
+      <w:r>
+        <w:rPr>
+          <w:highlight w:val="yellow"/>
+        </w:rPr>
+        <w:t xml:space="preserve">  --- create thread and run the process on this thread </w:t>
       </w:r>
     </w:p>
     <w:p>
@@ -326,7 +388,15 @@
         </w:numPr>
       </w:pPr>
       <w:r>
-        <w:t>Now if you were asked to change the implementation for WeatherStationSimulator in Phase 1 to connection-less communications, would this be?</w:t>
+        <w:t xml:space="preserve">Now if you were asked to change the implementation for </w:t>
+      </w:r>
+      <w:proofErr w:type="spellStart"/>
+      <w:r>
+        <w:t>WeatherStationSimulator</w:t>
+      </w:r>
+      <w:proofErr w:type="spellEnd"/>
+      <w:r>
+        <w:t xml:space="preserve"> in Phase 1 to connection-less communications, would this be?</w:t>
       </w:r>
     </w:p>
     <w:p>
@@ -348,8 +418,14 @@
           <w:ilvl w:val="0"/>
           <w:numId w:val="8"/>
         </w:numPr>
-      </w:pPr>
-      <w:r>
+        <w:rPr>
+          <w:highlight w:val="yellow"/>
+        </w:rPr>
+      </w:pPr>
+      <w:r>
+        <w:rPr>
+          <w:highlight w:val="yellow"/>
+        </w:rPr>
         <w:t>Minor change</w:t>
       </w:r>
     </w:p>
@@ -492,6 +568,7 @@
         </w:numPr>
       </w:pPr>
       <w:r>
+        <w:lastRenderedPageBreak/>
         <w:t>No different</w:t>
       </w:r>
     </w:p>
@@ -526,7 +603,15 @@
         </w:numPr>
       </w:pPr>
       <w:r>
-        <w:t>If the original application of WeatherStationSimulator where implemented in such a way so that the Transmitters in the original application, send data readings to multiple Receivers, would your changes be?</w:t>
+        <w:t xml:space="preserve">If the original application of </w:t>
+      </w:r>
+      <w:proofErr w:type="spellStart"/>
+      <w:r>
+        <w:t>WeatherStationSimulator</w:t>
+      </w:r>
+      <w:proofErr w:type="spellEnd"/>
+      <w:r>
+        <w:t xml:space="preserve"> where implemented in such a way so that the Transmitters in the original application, send data readings to multiple Receivers, would your changes be?</w:t>
       </w:r>
     </w:p>
     <w:p>
@@ -593,7 +678,15 @@
         </w:numPr>
       </w:pPr>
       <w:r>
-        <w:t>Now if you were asked to change the implementation for WeatherStationSimulator back to the original application where Transmitters are sending the data readings to just one Receiver, would this change be?</w:t>
+        <w:t xml:space="preserve">Now if you were asked to change the implementation for </w:t>
+      </w:r>
+      <w:proofErr w:type="spellStart"/>
+      <w:r>
+        <w:t>WeatherStationSimulator</w:t>
+      </w:r>
+      <w:proofErr w:type="spellEnd"/>
+      <w:r>
+        <w:t xml:space="preserve"> back to the original application where Transmitters are sending the data readings to just one Receiver, would this change be?</w:t>
       </w:r>
     </w:p>
     <w:p>
@@ -682,9 +775,42 @@
           <w:ilvl w:val="0"/>
           <w:numId w:val="12"/>
         </w:numPr>
-      </w:pPr>
-      <w:r>
-        <w:t>A little different</w:t>
+        <w:rPr>
+          <w:highlight w:val="yellow"/>
+        </w:rPr>
+      </w:pPr>
+      <w:r>
+        <w:rPr>
+          <w:highlight w:val="yellow"/>
+        </w:rPr>
+        <w:lastRenderedPageBreak/>
+        <w:t xml:space="preserve">A little </w:t>
+      </w:r>
+      <w:proofErr w:type="gramStart"/>
+      <w:r>
+        <w:rPr>
+          <w:highlight w:val="yellow"/>
+        </w:rPr>
+        <w:t>different</w:t>
+      </w:r>
+      <w:r>
+        <w:rPr>
+          <w:highlight w:val="yellow"/>
+        </w:rPr>
+        <w:t xml:space="preserve"> </w:t>
+      </w:r>
+      <w:r>
+        <w:rPr>
+          <w:highlight w:val="yellow"/>
+        </w:rPr>
+        <w:t xml:space="preserve"> the</w:t>
+      </w:r>
+      <w:proofErr w:type="gramEnd"/>
+      <w:r>
+        <w:rPr>
+          <w:highlight w:val="yellow"/>
+        </w:rPr>
+        <w:t xml:space="preserve"> receiver send acknowledgment then use it receiving time to compute the time (send and receive ), divide the time by two (the result is not 100% accurate.</w:t>
       </w:r>
     </w:p>
     <w:p>
@@ -720,7 +846,21 @@
         <w:rPr>
           <w:highlight w:val="yellow"/>
         </w:rPr>
-        <w:t>[For CommJ Group only]</w:t>
+        <w:t xml:space="preserve">[For </w:t>
+      </w:r>
+      <w:proofErr w:type="spellStart"/>
+      <w:r>
+        <w:rPr>
+          <w:highlight w:val="yellow"/>
+        </w:rPr>
+        <w:t>CommJ</w:t>
+      </w:r>
+      <w:proofErr w:type="spellEnd"/>
+      <w:r>
+        <w:rPr>
+          <w:highlight w:val="yellow"/>
+        </w:rPr>
+        <w:t xml:space="preserve"> Group only]</w:t>
       </w:r>
       <w:r>
         <w:t xml:space="preserve"> </w:t>
@@ -813,7 +953,7 @@
 </file>
 
 <file path=word/numbering.xml><?xml version="1.0" encoding="utf-8"?>
-<w:numbering xmlns:wpc="http://schemas.microsoft.com/office/word/2010/wordprocessingCanvas" xmlns:mo="http://schemas.microsoft.com/office/mac/office/2008/main" xmlns:mc="http://schemas.openxmlformats.org/markup-compatibility/2006" xmlns:mv="urn:schemas-microsoft-com:mac:vml" xmlns:o="urn:schemas-microsoft-com:office:office" xmlns:r="http://schemas.openxmlformats.org/officeDocument/2006/relationships" xmlns:m="http://schemas.openxmlformats.org/officeDocument/2006/math" xmlns:v="urn:schemas-microsoft-com:vml" xmlns:wp14="http://schemas.microsoft.com/office/word/2010/wordprocessingDrawing" xmlns:wp="http://schemas.openxmlformats.org/drawingml/2006/wordprocessingDrawing" xmlns:w10="urn:schemas-microsoft-com:office:word" xmlns:w="http://schemas.openxmlformats.org/wordprocessingml/2006/main" xmlns:w14="http://schemas.microsoft.com/office/word/2010/wordml" xmlns:wpg="http://schemas.microsoft.com/office/word/2010/wordprocessingGroup" xmlns:wpi="http://schemas.microsoft.com/office/word/2010/wordprocessingInk" xmlns:wne="http://schemas.microsoft.com/office/word/2006/wordml" xmlns:wps="http://schemas.microsoft.com/office/word/2010/wordprocessingShape" mc:Ignorable="w14 wp14">
+<w:numbering xmlns:ve="http://schemas.openxmlformats.org/markup-compatibility/2006" xmlns:o="urn:schemas-microsoft-com:office:office" xmlns:r="http://schemas.openxmlformats.org/officeDocument/2006/relationships" xmlns:m="http://schemas.openxmlformats.org/officeDocument/2006/math" xmlns:v="urn:schemas-microsoft-com:vml" xmlns:wp="http://schemas.openxmlformats.org/drawingml/2006/wordprocessingDrawing" xmlns:w10="urn:schemas-microsoft-com:office:word" xmlns:w="http://schemas.openxmlformats.org/wordprocessingml/2006/main" xmlns:wne="http://schemas.microsoft.com/office/word/2006/wordml">
   <w:abstractNum w:abstractNumId="0">
     <w:nsid w:val="06E66329"/>
     <w:multiLevelType w:val="hybridMultilevel"/>
@@ -3263,7 +3403,7 @@
 </file>
 
 <file path=word/styles.xml><?xml version="1.0" encoding="utf-8"?>
-<w:styles xmlns:mc="http://schemas.openxmlformats.org/markup-compatibility/2006" xmlns:r="http://schemas.openxmlformats.org/officeDocument/2006/relationships" xmlns:w="http://schemas.openxmlformats.org/wordprocessingml/2006/main" xmlns:w14="http://schemas.microsoft.com/office/word/2010/wordml" mc:Ignorable="w14">
+<w:styles xmlns:r="http://schemas.openxmlformats.org/officeDocument/2006/relationships" xmlns:w="http://schemas.openxmlformats.org/wordprocessingml/2006/main">
   <w:docDefaults>
     <w:rPrDefault>
       <w:rPr>
@@ -3275,7 +3415,7 @@
     </w:rPrDefault>
     <w:pPrDefault/>
   </w:docDefaults>
-  <w:latentStyles w:defLockedState="0" w:defUIPriority="99" w:defSemiHidden="1" w:defUnhideWhenUsed="1" w:defQFormat="0" w:count="276">
+  <w:latentStyles w:defLockedState="0" w:defUIPriority="99" w:defSemiHidden="1" w:defUnhideWhenUsed="1" w:defQFormat="0" w:count="267">
     <w:lsdException w:name="Normal" w:semiHidden="0" w:uiPriority="0" w:unhideWhenUsed="0" w:qFormat="1"/>
     <w:lsdException w:name="heading 1" w:semiHidden="0" w:uiPriority="9" w:unhideWhenUsed="0" w:qFormat="1"/>
     <w:lsdException w:name="heading 2" w:uiPriority="9" w:qFormat="1"/>
@@ -3438,6 +3578,7 @@
     <w:uiPriority w:val="99"/>
     <w:semiHidden/>
     <w:unhideWhenUsed/>
+    <w:qFormat/>
     <w:tblPr>
       <w:tblInd w:w="0" w:type="dxa"/>
       <w:tblCellMar>

</xml_diff>